<commit_message>
Added comments for methods and Update Test evidence document with more rest results
</commit_message>
<xml_diff>
--- a/Test Evidence.docx
+++ b/Test Evidence.docx
@@ -22,8 +22,37 @@
       </w:r>
     </w:p>
     <w:p>
-      <w:r>
+      <w:pPr>
+        <w:spacing w:after="0"/>
+        <w:rPr>
+          <w:b/>
+          <w:bCs/>
+        </w:rPr>
+      </w:pPr>
+      <w:r>
+        <w:rPr>
+          <w:b/>
+          <w:bCs/>
+          <w:highlight w:val="green"/>
+        </w:rPr>
         <w:t>Part 1</w:t>
+      </w:r>
+    </w:p>
+    <w:p>
+      <w:pPr>
+        <w:spacing w:after="0"/>
+      </w:pPr>
+    </w:p>
+    <w:p>
+      <w:pPr>
+        <w:pStyle w:val="ListParagraph"/>
+        <w:numPr>
+          <w:ilvl w:val="0"/>
+          <w:numId w:val="2"/>
+        </w:numPr>
+      </w:pPr>
+      <w:r>
+        <w:t>Car is not trying to go out of the boundary</w:t>
       </w:r>
     </w:p>
     <w:p>
@@ -70,7 +99,121 @@
     </w:p>
     <w:p/>
     <w:p>
-      <w:r>
+      <w:pPr>
+        <w:pStyle w:val="ListParagraph"/>
+        <w:numPr>
+          <w:ilvl w:val="0"/>
+          <w:numId w:val="2"/>
+        </w:numPr>
+      </w:pPr>
+      <w:r>
+        <w:rPr>
+          <w:rFonts w:cstheme="minorHAnsi"/>
+          <w:kern w:val="0"/>
+          <w:sz w:val="24"/>
+          <w:szCs w:val="24"/>
+        </w:rPr>
+        <w:t>If the car tries to go out of the boundary</w:t>
+      </w:r>
+      <w:r>
+        <w:rPr>
+          <w:rFonts w:ascii="SegoeUI" w:hAnsi="SegoeUI" w:cs="SegoeUI"/>
+          <w:kern w:val="0"/>
+          <w:sz w:val="21"/>
+          <w:szCs w:val="21"/>
+        </w:rPr>
+        <w:t xml:space="preserve">, </w:t>
+      </w:r>
+      <w:r>
+        <w:t>but that command is ignored and process remain commands. This makes car remain within boundary</w:t>
+      </w:r>
+      <w:r>
+        <w:t>.</w:t>
+      </w:r>
+    </w:p>
+    <w:p>
+      <w:pPr>
+        <w:pStyle w:val="ListParagraph"/>
+        <w:numPr>
+          <w:ilvl w:val="0"/>
+          <w:numId w:val="2"/>
+        </w:numPr>
+      </w:pPr>
+      <w:r>
+        <w:t>Here 8</w:t>
+      </w:r>
+      <w:r>
+        <w:rPr>
+          <w:vertAlign w:val="superscript"/>
+        </w:rPr>
+        <w:t>th</w:t>
+      </w:r>
+      <w:r>
+        <w:t xml:space="preserve"> command “F” is ignored.</w:t>
+      </w:r>
+    </w:p>
+    <w:p>
+      <w:r>
+        <w:rPr>
+          <w:noProof/>
+        </w:rPr>
+        <w:drawing>
+          <wp:inline distT="0" distB="0" distL="0" distR="0" wp14:anchorId="36CC32B2" wp14:editId="480EC541">
+            <wp:extent cx="5943600" cy="2164080"/>
+            <wp:effectExtent l="0" t="0" r="0" b="7620"/>
+            <wp:docPr id="884589394" name="Picture 1"/>
+            <wp:cNvGraphicFramePr>
+              <a:graphicFrameLocks xmlns:a="http://schemas.openxmlformats.org/drawingml/2006/main" noChangeAspect="1"/>
+            </wp:cNvGraphicFramePr>
+            <a:graphic xmlns:a="http://schemas.openxmlformats.org/drawingml/2006/main">
+              <a:graphicData uri="http://schemas.openxmlformats.org/drawingml/2006/picture">
+                <pic:pic xmlns:pic="http://schemas.openxmlformats.org/drawingml/2006/picture">
+                  <pic:nvPicPr>
+                    <pic:cNvPr id="884589394" name=""/>
+                    <pic:cNvPicPr/>
+                  </pic:nvPicPr>
+                  <pic:blipFill>
+                    <a:blip r:embed="rId6"/>
+                    <a:stretch>
+                      <a:fillRect/>
+                    </a:stretch>
+                  </pic:blipFill>
+                  <pic:spPr>
+                    <a:xfrm>
+                      <a:off x="0" y="0"/>
+                      <a:ext cx="5943600" cy="2164080"/>
+                    </a:xfrm>
+                    <a:prstGeom prst="rect">
+                      <a:avLst/>
+                    </a:prstGeom>
+                  </pic:spPr>
+                </pic:pic>
+              </a:graphicData>
+            </a:graphic>
+          </wp:inline>
+        </w:drawing>
+      </w:r>
+    </w:p>
+    <w:p/>
+    <w:p/>
+    <w:p/>
+    <w:p/>
+    <w:p/>
+    <w:p/>
+    <w:p>
+      <w:pPr>
+        <w:rPr>
+          <w:b/>
+          <w:bCs/>
+        </w:rPr>
+      </w:pPr>
+      <w:r>
+        <w:rPr>
+          <w:b/>
+          <w:bCs/>
+          <w:highlight w:val="green"/>
+        </w:rPr>
+        <w:lastRenderedPageBreak/>
         <w:t>Part 2</w:t>
       </w:r>
     </w:p>
@@ -85,6 +228,24 @@
       <w:r>
         <w:t xml:space="preserve">Collision </w:t>
       </w:r>
+    </w:p>
+    <w:p>
+      <w:pPr>
+        <w:pStyle w:val="ListParagraph"/>
+        <w:numPr>
+          <w:ilvl w:val="0"/>
+          <w:numId w:val="2"/>
+        </w:numPr>
+        <w:spacing w:after="0"/>
+      </w:pPr>
+      <w:r>
+        <w:t>Cars are not trying to go out of the boundary, within boundary they collide each other</w:t>
+      </w:r>
+    </w:p>
+    <w:p>
+      <w:pPr>
+        <w:pStyle w:val="ListParagraph"/>
+      </w:pPr>
     </w:p>
     <w:p>
       <w:r>
@@ -107,7 +268,7 @@
                     <pic:cNvPicPr/>
                   </pic:nvPicPr>
                   <pic:blipFill>
-                    <a:blip r:embed="rId6"/>
+                    <a:blip r:embed="rId7"/>
                     <a:stretch>
                       <a:fillRect/>
                     </a:stretch>
@@ -129,10 +290,104 @@
       </w:r>
     </w:p>
     <w:p/>
-    <w:p/>
-    <w:p/>
-    <w:p/>
-    <w:p/>
+    <w:p>
+      <w:pPr>
+        <w:pStyle w:val="ListParagraph"/>
+        <w:numPr>
+          <w:ilvl w:val="0"/>
+          <w:numId w:val="2"/>
+        </w:numPr>
+      </w:pPr>
+      <w:r>
+        <w:rPr>
+          <w:rFonts w:cstheme="minorHAnsi"/>
+          <w:kern w:val="0"/>
+          <w:sz w:val="24"/>
+          <w:szCs w:val="24"/>
+        </w:rPr>
+        <w:t>If the car tries to go out of the boundary</w:t>
+      </w:r>
+      <w:r>
+        <w:rPr>
+          <w:rFonts w:ascii="SegoeUI" w:hAnsi="SegoeUI" w:cs="SegoeUI"/>
+          <w:kern w:val="0"/>
+          <w:sz w:val="21"/>
+          <w:szCs w:val="21"/>
+        </w:rPr>
+        <w:t xml:space="preserve">, </w:t>
+      </w:r>
+      <w:r>
+        <w:t>but that command is ignored and process remain commands. This make car remain within boundary and collide each other.</w:t>
+      </w:r>
+    </w:p>
+    <w:p>
+      <w:pPr>
+        <w:pStyle w:val="ListParagraph"/>
+        <w:numPr>
+          <w:ilvl w:val="0"/>
+          <w:numId w:val="2"/>
+        </w:numPr>
+      </w:pPr>
+      <w:r>
+        <w:t xml:space="preserve">Here </w:t>
+      </w:r>
+      <w:r>
+        <w:t>car B ignored</w:t>
+      </w:r>
+      <w:r>
+        <w:t xml:space="preserve"> 3rd F and 4th F commands</w:t>
+      </w:r>
+      <w:r>
+        <w:t xml:space="preserve"> since it tried to move car out of boundary.</w:t>
+      </w:r>
+    </w:p>
+    <w:p>
+      <w:pPr>
+        <w:pStyle w:val="ListParagraph"/>
+      </w:pPr>
+    </w:p>
+    <w:p>
+      <w:r>
+        <w:rPr>
+          <w:noProof/>
+        </w:rPr>
+        <w:drawing>
+          <wp:inline distT="0" distB="0" distL="0" distR="0" wp14:anchorId="153C9AFE" wp14:editId="68444892">
+            <wp:extent cx="5943600" cy="2818765"/>
+            <wp:effectExtent l="0" t="0" r="0" b="635"/>
+            <wp:docPr id="789839408" name="Picture 1"/>
+            <wp:cNvGraphicFramePr>
+              <a:graphicFrameLocks xmlns:a="http://schemas.openxmlformats.org/drawingml/2006/main" noChangeAspect="1"/>
+            </wp:cNvGraphicFramePr>
+            <a:graphic xmlns:a="http://schemas.openxmlformats.org/drawingml/2006/main">
+              <a:graphicData uri="http://schemas.openxmlformats.org/drawingml/2006/picture">
+                <pic:pic xmlns:pic="http://schemas.openxmlformats.org/drawingml/2006/picture">
+                  <pic:nvPicPr>
+                    <pic:cNvPr id="789839408" name=""/>
+                    <pic:cNvPicPr/>
+                  </pic:nvPicPr>
+                  <pic:blipFill>
+                    <a:blip r:embed="rId8"/>
+                    <a:stretch>
+                      <a:fillRect/>
+                    </a:stretch>
+                  </pic:blipFill>
+                  <pic:spPr>
+                    <a:xfrm>
+                      <a:off x="0" y="0"/>
+                      <a:ext cx="5943600" cy="2818765"/>
+                    </a:xfrm>
+                    <a:prstGeom prst="rect">
+                      <a:avLst/>
+                    </a:prstGeom>
+                  </pic:spPr>
+                </pic:pic>
+              </a:graphicData>
+            </a:graphic>
+          </wp:inline>
+        </w:drawing>
+      </w:r>
+    </w:p>
     <w:p/>
     <w:p>
       <w:pPr>
@@ -146,6 +401,24 @@
         <w:lastRenderedPageBreak/>
         <w:t>No Collision</w:t>
       </w:r>
+    </w:p>
+    <w:p>
+      <w:pPr>
+        <w:pStyle w:val="ListParagraph"/>
+        <w:numPr>
+          <w:ilvl w:val="0"/>
+          <w:numId w:val="3"/>
+        </w:numPr>
+        <w:spacing w:after="0"/>
+      </w:pPr>
+      <w:r>
+        <w:t>Cars are not trying to go out of the boundary, within boundary they move without collide each other</w:t>
+      </w:r>
+    </w:p>
+    <w:p>
+      <w:pPr>
+        <w:ind w:left="360"/>
+      </w:pPr>
     </w:p>
     <w:p>
       <w:r>
@@ -168,7 +441,7 @@
                     <pic:cNvPicPr/>
                   </pic:nvPicPr>
                   <pic:blipFill>
-                    <a:blip r:embed="rId7"/>
+                    <a:blip r:embed="rId9"/>
                     <a:stretch>
                       <a:fillRect/>
                     </a:stretch>
@@ -191,8 +464,139 @@
     </w:p>
     <w:p/>
     <w:p>
-      <w:r>
+      <w:pPr>
+        <w:pStyle w:val="ListParagraph"/>
+        <w:numPr>
+          <w:ilvl w:val="0"/>
+          <w:numId w:val="2"/>
+        </w:numPr>
+      </w:pPr>
+      <w:r>
+        <w:rPr>
+          <w:rFonts w:cstheme="minorHAnsi"/>
+          <w:kern w:val="0"/>
+          <w:sz w:val="24"/>
+          <w:szCs w:val="24"/>
+        </w:rPr>
+        <w:t>If the car tries to go out of the boundary</w:t>
+      </w:r>
+      <w:r>
+        <w:rPr>
+          <w:rFonts w:ascii="SegoeUI" w:hAnsi="SegoeUI" w:cs="SegoeUI"/>
+          <w:kern w:val="0"/>
+          <w:sz w:val="21"/>
+          <w:szCs w:val="21"/>
+        </w:rPr>
+        <w:t xml:space="preserve">, </w:t>
+      </w:r>
+      <w:r>
+        <w:t>but that command is ignored and process remain commands. This makes car</w:t>
+      </w:r>
+      <w:r>
+        <w:t>s</w:t>
+      </w:r>
+      <w:r>
+        <w:t xml:space="preserve"> remain within boundary and move without collide each other.</w:t>
+      </w:r>
+    </w:p>
+    <w:p>
+      <w:pPr>
+        <w:pStyle w:val="ListParagraph"/>
+        <w:numPr>
+          <w:ilvl w:val="0"/>
+          <w:numId w:val="2"/>
+        </w:numPr>
+      </w:pPr>
+      <w:r>
+        <w:t xml:space="preserve">Here </w:t>
+      </w:r>
+      <w:r>
+        <w:t>car B ignored</w:t>
+      </w:r>
+      <w:r>
+        <w:t xml:space="preserve"> 3rd F and 4th F commands</w:t>
+      </w:r>
+      <w:r>
+        <w:t xml:space="preserve"> since it tried to move car out of boundary.</w:t>
+      </w:r>
+    </w:p>
+    <w:p/>
+    <w:p>
+      <w:r>
+        <w:rPr>
+          <w:noProof/>
+        </w:rPr>
+        <w:drawing>
+          <wp:inline distT="0" distB="0" distL="0" distR="0" wp14:anchorId="0E28EB38" wp14:editId="41DD075F">
+            <wp:extent cx="5943600" cy="2542540"/>
+            <wp:effectExtent l="0" t="0" r="0" b="0"/>
+            <wp:docPr id="1222867345" name="Picture 1"/>
+            <wp:cNvGraphicFramePr>
+              <a:graphicFrameLocks xmlns:a="http://schemas.openxmlformats.org/drawingml/2006/main" noChangeAspect="1"/>
+            </wp:cNvGraphicFramePr>
+            <a:graphic xmlns:a="http://schemas.openxmlformats.org/drawingml/2006/main">
+              <a:graphicData uri="http://schemas.openxmlformats.org/drawingml/2006/picture">
+                <pic:pic xmlns:pic="http://schemas.openxmlformats.org/drawingml/2006/picture">
+                  <pic:nvPicPr>
+                    <pic:cNvPr id="1222867345" name=""/>
+                    <pic:cNvPicPr/>
+                  </pic:nvPicPr>
+                  <pic:blipFill>
+                    <a:blip r:embed="rId10"/>
+                    <a:stretch>
+                      <a:fillRect/>
+                    </a:stretch>
+                  </pic:blipFill>
+                  <pic:spPr>
+                    <a:xfrm>
+                      <a:off x="0" y="0"/>
+                      <a:ext cx="5943600" cy="2542540"/>
+                    </a:xfrm>
+                    <a:prstGeom prst="rect">
+                      <a:avLst/>
+                    </a:prstGeom>
+                  </pic:spPr>
+                </pic:pic>
+              </a:graphicData>
+            </a:graphic>
+          </wp:inline>
+        </w:drawing>
+      </w:r>
+    </w:p>
+    <w:p/>
+    <w:p/>
+    <w:p/>
+    <w:p>
+      <w:pPr>
+        <w:rPr>
+          <w:b/>
+          <w:bCs/>
+        </w:rPr>
+      </w:pPr>
+      <w:r>
+        <w:rPr>
+          <w:b/>
+          <w:bCs/>
+          <w:highlight w:val="green"/>
+        </w:rPr>
+        <w:lastRenderedPageBreak/>
+        <w:t xml:space="preserve">Input </w:t>
+      </w:r>
+      <w:r>
+        <w:rPr>
+          <w:b/>
+          <w:bCs/>
+          <w:highlight w:val="green"/>
+        </w:rPr>
         <w:t>Validations</w:t>
+      </w:r>
+      <w:r>
+        <w:rPr>
+          <w:b/>
+          <w:bCs/>
+          <w:highlight w:val="green"/>
+        </w:rPr>
+        <w:t xml:space="preserve"> test</w:t>
       </w:r>
     </w:p>
     <w:p>
@@ -216,7 +620,7 @@
                     <pic:cNvPicPr/>
                   </pic:nvPicPr>
                   <pic:blipFill>
-                    <a:blip r:embed="rId8"/>
+                    <a:blip r:embed="rId11"/>
                     <a:stretch>
                       <a:fillRect/>
                     </a:stretch>
@@ -259,7 +663,7 @@
                     <pic:cNvPicPr/>
                   </pic:nvPicPr>
                   <pic:blipFill>
-                    <a:blip r:embed="rId9"/>
+                    <a:blip r:embed="rId12"/>
                     <a:stretch>
                       <a:fillRect/>
                     </a:stretch>
@@ -286,7 +690,6 @@
         <w:rPr>
           <w:noProof/>
         </w:rPr>
-        <w:lastRenderedPageBreak/>
         <w:drawing>
           <wp:inline distT="0" distB="0" distL="0" distR="0" wp14:anchorId="6C71EA5F" wp14:editId="12F1D0F2">
             <wp:extent cx="5943600" cy="2033905"/>
@@ -303,7 +706,7 @@
                     <pic:cNvPicPr/>
                   </pic:nvPicPr>
                   <pic:blipFill>
-                    <a:blip r:embed="rId10"/>
+                    <a:blip r:embed="rId13"/>
                     <a:stretch>
                       <a:fillRect/>
                     </a:stretch>
@@ -329,6 +732,7 @@
         <w:rPr>
           <w:noProof/>
         </w:rPr>
+        <w:lastRenderedPageBreak/>
         <w:drawing>
           <wp:inline distT="0" distB="0" distL="0" distR="0" wp14:anchorId="390BAEE7" wp14:editId="29BD5CD2">
             <wp:extent cx="5943600" cy="1885950"/>
@@ -345,7 +749,7 @@
                     <pic:cNvPicPr/>
                   </pic:nvPicPr>
                   <pic:blipFill>
-                    <a:blip r:embed="rId11"/>
+                    <a:blip r:embed="rId14"/>
                     <a:stretch>
                       <a:fillRect/>
                     </a:stretch>
@@ -387,7 +791,7 @@
                     <pic:cNvPicPr/>
                   </pic:nvPicPr>
                   <pic:blipFill>
-                    <a:blip r:embed="rId12"/>
+                    <a:blip r:embed="rId15"/>
                     <a:stretch>
                       <a:fillRect/>
                     </a:stretch>
@@ -429,7 +833,7 @@
                     <pic:cNvPicPr/>
                   </pic:nvPicPr>
                   <pic:blipFill>
-                    <a:blip r:embed="rId13"/>
+                    <a:blip r:embed="rId16"/>
                     <a:stretch>
                       <a:fillRect/>
                     </a:stretch>
@@ -450,6 +854,14 @@
         </w:drawing>
       </w:r>
     </w:p>
+    <w:p/>
+    <w:p/>
+    <w:p/>
+    <w:p/>
+    <w:p/>
+    <w:p/>
+    <w:p/>
+    <w:p/>
     <w:p>
       <w:pPr>
         <w:rPr>
@@ -465,9 +877,20 @@
           <w:bCs/>
           <w:sz w:val="26"/>
           <w:szCs w:val="26"/>
+          <w:highlight w:val="green"/>
         </w:rPr>
         <w:lastRenderedPageBreak/>
         <w:t>Unit Test</w:t>
+      </w:r>
+      <w:r>
+        <w:rPr>
+          <w:b/>
+          <w:bCs/>
+          <w:sz w:val="26"/>
+          <w:szCs w:val="26"/>
+          <w:highlight w:val="green"/>
+        </w:rPr>
+        <w:t xml:space="preserve"> class execution</w:t>
       </w:r>
     </w:p>
     <w:p>
@@ -519,7 +942,7 @@
                     <pic:cNvPicPr/>
                   </pic:nvPicPr>
                   <pic:blipFill>
-                    <a:blip r:embed="rId14"/>
+                    <a:blip r:embed="rId17"/>
                     <a:stretch>
                       <a:fillRect/>
                     </a:stretch>
@@ -553,6 +976,119 @@
 <file path=word/numbering.xml><?xml version="1.0" encoding="utf-8"?>
 <w:numbering xmlns:wpc="http://schemas.microsoft.com/office/word/2010/wordprocessingCanvas" xmlns:cx="http://schemas.microsoft.com/office/drawing/2014/chartex" xmlns:cx1="http://schemas.microsoft.com/office/drawing/2015/9/8/chartex" xmlns:cx2="http://schemas.microsoft.com/office/drawing/2015/10/21/chartex" xmlns:cx3="http://schemas.microsoft.com/office/drawing/2016/5/9/chartex" xmlns:cx4="http://schemas.microsoft.com/office/drawing/2016/5/10/chartex" xmlns:cx5="http://schemas.microsoft.com/office/drawing/2016/5/11/chartex" xmlns:cx6="http://schemas.microsoft.com/office/drawing/2016/5/12/chartex" xmlns:cx7="http://schemas.microsoft.com/office/drawing/2016/5/13/chartex" xmlns:cx8="http://schemas.microsoft.com/office/drawing/2016/5/14/chartex" xmlns:mc="http://schemas.openxmlformats.org/markup-compatibility/2006" xmlns:aink="http://schemas.microsoft.com/office/drawing/2016/ink" xmlns:am3d="http://schemas.microsoft.com/office/drawing/2017/model3d" xmlns:o="urn:schemas-microsoft-com:office:office" xmlns:oel="http://schemas.microsoft.com/office/2019/extlst" xmlns:r="http://schemas.openxmlformats.org/officeDocument/2006/relationships" xmlns:m="http://schemas.openxmlformats.org/officeDocument/2006/math" xmlns:v="urn:schemas-microsoft-com:vml" xmlns:wp14="http://schemas.microsoft.com/office/word/2010/wordprocessingDrawing" xmlns:wp="http://schemas.openxmlformats.org/drawingml/2006/wordprocessingDrawing" xmlns:w10="urn:schemas-microsoft-com:office:word" xmlns:w="http://schemas.openxmlformats.org/wordprocessingml/2006/main" xmlns:w14="http://schemas.microsoft.com/office/word/2010/wordml" xmlns:w15="http://schemas.microsoft.com/office/word/2012/wordml" xmlns:w16cex="http://schemas.microsoft.com/office/word/2018/wordml/cex" xmlns:w16cid="http://schemas.microsoft.com/office/word/2016/wordml/cid" xmlns:w16="http://schemas.microsoft.com/office/word/2018/wordml" xmlns:w16sdtdh="http://schemas.microsoft.com/office/word/2020/wordml/sdtdatahash" xmlns:w16se="http://schemas.microsoft.com/office/word/2015/wordml/symex" xmlns:wpg="http://schemas.microsoft.com/office/word/2010/wordprocessingGroup" xmlns:wpi="http://schemas.microsoft.com/office/word/2010/wordprocessingInk" xmlns:wne="http://schemas.microsoft.com/office/word/2006/wordml" xmlns:wps="http://schemas.microsoft.com/office/word/2010/wordprocessingShape" mc:Ignorable="w14 w15 w16se w16cid w16 w16cex w16sdtdh wp14">
   <w:abstractNum w:abstractNumId="0" w15:restartNumberingAfterBreak="0">
+    <w:nsid w:val="54087512"/>
+    <w:multiLevelType w:val="hybridMultilevel"/>
+    <w:tmpl w:val="464E95A6"/>
+    <w:lvl w:ilvl="0" w:tplc="04090001">
+      <w:start w:val="1"/>
+      <w:numFmt w:val="bullet"/>
+      <w:lvlText w:val=""/>
+      <w:lvlJc w:val="left"/>
+      <w:pPr>
+        <w:ind w:left="720" w:hanging="360"/>
+      </w:pPr>
+      <w:rPr>
+        <w:rFonts w:ascii="Symbol" w:hAnsi="Symbol" w:hint="default"/>
+      </w:rPr>
+    </w:lvl>
+    <w:lvl w:ilvl="1" w:tplc="04090003" w:tentative="1">
+      <w:start w:val="1"/>
+      <w:numFmt w:val="bullet"/>
+      <w:lvlText w:val="o"/>
+      <w:lvlJc w:val="left"/>
+      <w:pPr>
+        <w:ind w:left="1440" w:hanging="360"/>
+      </w:pPr>
+      <w:rPr>
+        <w:rFonts w:ascii="Courier New" w:hAnsi="Courier New" w:cs="Courier New" w:hint="default"/>
+      </w:rPr>
+    </w:lvl>
+    <w:lvl w:ilvl="2" w:tplc="04090005" w:tentative="1">
+      <w:start w:val="1"/>
+      <w:numFmt w:val="bullet"/>
+      <w:lvlText w:val=""/>
+      <w:lvlJc w:val="left"/>
+      <w:pPr>
+        <w:ind w:left="2160" w:hanging="360"/>
+      </w:pPr>
+      <w:rPr>
+        <w:rFonts w:ascii="Wingdings" w:hAnsi="Wingdings" w:hint="default"/>
+      </w:rPr>
+    </w:lvl>
+    <w:lvl w:ilvl="3" w:tplc="04090001" w:tentative="1">
+      <w:start w:val="1"/>
+      <w:numFmt w:val="bullet"/>
+      <w:lvlText w:val=""/>
+      <w:lvlJc w:val="left"/>
+      <w:pPr>
+        <w:ind w:left="2880" w:hanging="360"/>
+      </w:pPr>
+      <w:rPr>
+        <w:rFonts w:ascii="Symbol" w:hAnsi="Symbol" w:hint="default"/>
+      </w:rPr>
+    </w:lvl>
+    <w:lvl w:ilvl="4" w:tplc="04090003" w:tentative="1">
+      <w:start w:val="1"/>
+      <w:numFmt w:val="bullet"/>
+      <w:lvlText w:val="o"/>
+      <w:lvlJc w:val="left"/>
+      <w:pPr>
+        <w:ind w:left="3600" w:hanging="360"/>
+      </w:pPr>
+      <w:rPr>
+        <w:rFonts w:ascii="Courier New" w:hAnsi="Courier New" w:cs="Courier New" w:hint="default"/>
+      </w:rPr>
+    </w:lvl>
+    <w:lvl w:ilvl="5" w:tplc="04090005" w:tentative="1">
+      <w:start w:val="1"/>
+      <w:numFmt w:val="bullet"/>
+      <w:lvlText w:val=""/>
+      <w:lvlJc w:val="left"/>
+      <w:pPr>
+        <w:ind w:left="4320" w:hanging="360"/>
+      </w:pPr>
+      <w:rPr>
+        <w:rFonts w:ascii="Wingdings" w:hAnsi="Wingdings" w:hint="default"/>
+      </w:rPr>
+    </w:lvl>
+    <w:lvl w:ilvl="6" w:tplc="04090001" w:tentative="1">
+      <w:start w:val="1"/>
+      <w:numFmt w:val="bullet"/>
+      <w:lvlText w:val=""/>
+      <w:lvlJc w:val="left"/>
+      <w:pPr>
+        <w:ind w:left="5040" w:hanging="360"/>
+      </w:pPr>
+      <w:rPr>
+        <w:rFonts w:ascii="Symbol" w:hAnsi="Symbol" w:hint="default"/>
+      </w:rPr>
+    </w:lvl>
+    <w:lvl w:ilvl="7" w:tplc="04090003" w:tentative="1">
+      <w:start w:val="1"/>
+      <w:numFmt w:val="bullet"/>
+      <w:lvlText w:val="o"/>
+      <w:lvlJc w:val="left"/>
+      <w:pPr>
+        <w:ind w:left="5760" w:hanging="360"/>
+      </w:pPr>
+      <w:rPr>
+        <w:rFonts w:ascii="Courier New" w:hAnsi="Courier New" w:cs="Courier New" w:hint="default"/>
+      </w:rPr>
+    </w:lvl>
+    <w:lvl w:ilvl="8" w:tplc="04090005" w:tentative="1">
+      <w:start w:val="1"/>
+      <w:numFmt w:val="bullet"/>
+      <w:lvlText w:val=""/>
+      <w:lvlJc w:val="left"/>
+      <w:pPr>
+        <w:ind w:left="6480" w:hanging="360"/>
+      </w:pPr>
+      <w:rPr>
+        <w:rFonts w:ascii="Wingdings" w:hAnsi="Wingdings" w:hint="default"/>
+      </w:rPr>
+    </w:lvl>
+  </w:abstractNum>
+  <w:abstractNum w:abstractNumId="1" w15:restartNumberingAfterBreak="0">
     <w:nsid w:val="6DA643FE"/>
     <w:multiLevelType w:val="hybridMultilevel"/>
     <w:tmpl w:val="BC988988"/>
@@ -641,8 +1177,127 @@
       </w:pPr>
     </w:lvl>
   </w:abstractNum>
+  <w:abstractNum w:abstractNumId="2" w15:restartNumberingAfterBreak="0">
+    <w:nsid w:val="7B942881"/>
+    <w:multiLevelType w:val="hybridMultilevel"/>
+    <w:tmpl w:val="380A687E"/>
+    <w:lvl w:ilvl="0" w:tplc="04090001">
+      <w:start w:val="1"/>
+      <w:numFmt w:val="bullet"/>
+      <w:lvlText w:val=""/>
+      <w:lvlJc w:val="left"/>
+      <w:pPr>
+        <w:ind w:left="1080" w:hanging="360"/>
+      </w:pPr>
+      <w:rPr>
+        <w:rFonts w:ascii="Symbol" w:hAnsi="Symbol" w:hint="default"/>
+      </w:rPr>
+    </w:lvl>
+    <w:lvl w:ilvl="1" w:tplc="04090003" w:tentative="1">
+      <w:start w:val="1"/>
+      <w:numFmt w:val="bullet"/>
+      <w:lvlText w:val="o"/>
+      <w:lvlJc w:val="left"/>
+      <w:pPr>
+        <w:ind w:left="1800" w:hanging="360"/>
+      </w:pPr>
+      <w:rPr>
+        <w:rFonts w:ascii="Courier New" w:hAnsi="Courier New" w:cs="Courier New" w:hint="default"/>
+      </w:rPr>
+    </w:lvl>
+    <w:lvl w:ilvl="2" w:tplc="04090005" w:tentative="1">
+      <w:start w:val="1"/>
+      <w:numFmt w:val="bullet"/>
+      <w:lvlText w:val=""/>
+      <w:lvlJc w:val="left"/>
+      <w:pPr>
+        <w:ind w:left="2520" w:hanging="360"/>
+      </w:pPr>
+      <w:rPr>
+        <w:rFonts w:ascii="Wingdings" w:hAnsi="Wingdings" w:hint="default"/>
+      </w:rPr>
+    </w:lvl>
+    <w:lvl w:ilvl="3" w:tplc="04090001" w:tentative="1">
+      <w:start w:val="1"/>
+      <w:numFmt w:val="bullet"/>
+      <w:lvlText w:val=""/>
+      <w:lvlJc w:val="left"/>
+      <w:pPr>
+        <w:ind w:left="3240" w:hanging="360"/>
+      </w:pPr>
+      <w:rPr>
+        <w:rFonts w:ascii="Symbol" w:hAnsi="Symbol" w:hint="default"/>
+      </w:rPr>
+    </w:lvl>
+    <w:lvl w:ilvl="4" w:tplc="04090003" w:tentative="1">
+      <w:start w:val="1"/>
+      <w:numFmt w:val="bullet"/>
+      <w:lvlText w:val="o"/>
+      <w:lvlJc w:val="left"/>
+      <w:pPr>
+        <w:ind w:left="3960" w:hanging="360"/>
+      </w:pPr>
+      <w:rPr>
+        <w:rFonts w:ascii="Courier New" w:hAnsi="Courier New" w:cs="Courier New" w:hint="default"/>
+      </w:rPr>
+    </w:lvl>
+    <w:lvl w:ilvl="5" w:tplc="04090005" w:tentative="1">
+      <w:start w:val="1"/>
+      <w:numFmt w:val="bullet"/>
+      <w:lvlText w:val=""/>
+      <w:lvlJc w:val="left"/>
+      <w:pPr>
+        <w:ind w:left="4680" w:hanging="360"/>
+      </w:pPr>
+      <w:rPr>
+        <w:rFonts w:ascii="Wingdings" w:hAnsi="Wingdings" w:hint="default"/>
+      </w:rPr>
+    </w:lvl>
+    <w:lvl w:ilvl="6" w:tplc="04090001" w:tentative="1">
+      <w:start w:val="1"/>
+      <w:numFmt w:val="bullet"/>
+      <w:lvlText w:val=""/>
+      <w:lvlJc w:val="left"/>
+      <w:pPr>
+        <w:ind w:left="5400" w:hanging="360"/>
+      </w:pPr>
+      <w:rPr>
+        <w:rFonts w:ascii="Symbol" w:hAnsi="Symbol" w:hint="default"/>
+      </w:rPr>
+    </w:lvl>
+    <w:lvl w:ilvl="7" w:tplc="04090003" w:tentative="1">
+      <w:start w:val="1"/>
+      <w:numFmt w:val="bullet"/>
+      <w:lvlText w:val="o"/>
+      <w:lvlJc w:val="left"/>
+      <w:pPr>
+        <w:ind w:left="6120" w:hanging="360"/>
+      </w:pPr>
+      <w:rPr>
+        <w:rFonts w:ascii="Courier New" w:hAnsi="Courier New" w:cs="Courier New" w:hint="default"/>
+      </w:rPr>
+    </w:lvl>
+    <w:lvl w:ilvl="8" w:tplc="04090005" w:tentative="1">
+      <w:start w:val="1"/>
+      <w:numFmt w:val="bullet"/>
+      <w:lvlText w:val=""/>
+      <w:lvlJc w:val="left"/>
+      <w:pPr>
+        <w:ind w:left="6840" w:hanging="360"/>
+      </w:pPr>
+      <w:rPr>
+        <w:rFonts w:ascii="Wingdings" w:hAnsi="Wingdings" w:hint="default"/>
+      </w:rPr>
+    </w:lvl>
+  </w:abstractNum>
   <w:num w:numId="1" w16cid:durableId="1783642865">
+    <w:abstractNumId w:val="1"/>
+  </w:num>
+  <w:num w:numId="2" w16cid:durableId="1118720871">
     <w:abstractNumId w:val="0"/>
+  </w:num>
+  <w:num w:numId="3" w16cid:durableId="658534427">
+    <w:abstractNumId w:val="2"/>
   </w:num>
 </w:numbering>
 </file>

</xml_diff>